<commit_message>
Filled out Management section
</commit_message>
<xml_diff>
--- a/PALSS_Deliverable_3_ConfigurationManagement.docx
+++ b/PALSS_Deliverable_3_ConfigurationManagement.docx
@@ -3,27 +3,343 @@
 <w:document xmlns:wpc="http://schemas.microsoft.com/office/word/2010/wordprocessingCanvas" xmlns:cx="http://schemas.microsoft.com/office/drawing/2014/chartex" xmlns:cx1="http://schemas.microsoft.com/office/drawing/2015/9/8/chartex" xmlns:cx2="http://schemas.microsoft.com/office/drawing/2015/10/21/chartex" xmlns:cx3="http://schemas.microsoft.com/office/drawing/2016/5/9/chartex" xmlns:cx4="http://schemas.microsoft.com/office/drawing/2016/5/10/chartex" xmlns:cx5="http://schemas.microsoft.com/office/drawing/2016/5/11/chartex" xmlns:cx6="http://schemas.microsoft.com/office/drawing/2016/5/12/chartex" xmlns:cx7="http://schemas.microsoft.com/office/drawing/2016/5/13/chartex" xmlns:cx8="http://schemas.microsoft.com/office/drawing/2016/5/14/chartex" xmlns:mc="http://schemas.openxmlformats.org/markup-compatibility/2006" xmlns:aink="http://schemas.microsoft.com/office/drawing/2016/ink" xmlns:am3d="http://schemas.microsoft.com/office/drawing/2017/model3d" xmlns:o="urn:schemas-microsoft-com:office:office" xmlns:r="http://schemas.openxmlformats.org/officeDocument/2006/relationships" xmlns:m="http://schemas.openxmlformats.org/officeDocument/2006/math" xmlns:v="urn:schemas-microsoft-com:vml" xmlns:wp14="http://schemas.microsoft.com/office/word/2010/wordprocessingDrawing" xmlns:wp="http://schemas.openxmlformats.org/drawingml/2006/wordprocessingDrawing" xmlns:w10="urn:schemas-microsoft-com:office:word" xmlns:w="http://schemas.openxmlformats.org/wordprocessingml/2006/main" xmlns:w14="http://schemas.microsoft.com/office/word/2010/wordml" xmlns:w15="http://schemas.microsoft.com/office/word/2012/wordml" xmlns:w16cid="http://schemas.microsoft.com/office/word/2016/wordml/cid" xmlns:w16se="http://schemas.microsoft.com/office/word/2015/wordml/symex" xmlns:wpg="http://schemas.microsoft.com/office/word/2010/wordprocessingGroup" xmlns:wpi="http://schemas.microsoft.com/office/word/2010/wordprocessingInk" xmlns:wne="http://schemas.microsoft.com/office/word/2006/wordml" xmlns:wps="http://schemas.microsoft.com/office/word/2010/wordprocessingShape" mc:Ignorable="w14 w15 w16se w16cid wp14">
   <w:body>
     <w:p>
-      <w:r>
+      <w:pPr>
+        <w:rPr>
+          <w:sz w:val="24"/>
+        </w:rPr>
+      </w:pPr>
+      <w:r>
+        <w:rPr>
+          <w:sz w:val="24"/>
+        </w:rPr>
         <w:t>COS420</w:t>
       </w:r>
     </w:p>
     <w:p>
-      <w:r>
+      <w:pPr>
+        <w:rPr>
+          <w:sz w:val="24"/>
+        </w:rPr>
+      </w:pPr>
+      <w:r>
+        <w:rPr>
+          <w:sz w:val="24"/>
+        </w:rPr>
         <w:t>PALSS</w:t>
       </w:r>
     </w:p>
     <w:p>
-      <w:r>
+      <w:pPr>
+        <w:rPr>
+          <w:sz w:val="24"/>
+        </w:rPr>
+      </w:pPr>
+      <w:r>
+        <w:rPr>
+          <w:sz w:val="24"/>
+        </w:rPr>
         <w:t>Software Configuration Management Plan</w:t>
       </w:r>
     </w:p>
-    <w:p/>
-    <w:p>
-      <w:pPr>
-        <w:pStyle w:val="Title"/>
-      </w:pPr>
+    <w:p>
+      <w:pPr>
+        <w:rPr>
+          <w:sz w:val="24"/>
+        </w:rPr>
+      </w:pPr>
+    </w:p>
+    <w:p>
+      <w:pPr>
+        <w:rPr>
+          <w:rStyle w:val="Strong"/>
+          <w:sz w:val="28"/>
+        </w:rPr>
+      </w:pPr>
+      <w:r>
+        <w:rPr>
+          <w:rStyle w:val="Strong"/>
+          <w:sz w:val="28"/>
+        </w:rPr>
+        <w:t>Introduction</w:t>
+      </w:r>
+    </w:p>
+    <w:p>
+      <w:pPr>
+        <w:spacing w:line="360" w:lineRule="auto"/>
+        <w:ind w:left="720"/>
+        <w:rPr>
+          <w:rStyle w:val="Strong"/>
+          <w:b w:val="0"/>
+          <w:sz w:val="24"/>
+        </w:rPr>
+      </w:pPr>
+      <w:r>
+        <w:rPr>
+          <w:rStyle w:val="Strong"/>
+          <w:b w:val="0"/>
+          <w:sz w:val="24"/>
+        </w:rPr>
+        <w:t>The purpose of this Configuration Management Plan is to keep track of changes that have been made and need to be made to Xpendit, in addition to has made and who will make those changes.</w:t>
+      </w:r>
+    </w:p>
+    <w:p>
+      <w:pPr>
+        <w:spacing w:line="360" w:lineRule="auto"/>
+        <w:ind w:left="720"/>
+        <w:rPr>
+          <w:rStyle w:val="Strong"/>
+          <w:b w:val="0"/>
+          <w:sz w:val="24"/>
+        </w:rPr>
+      </w:pPr>
+    </w:p>
+    <w:p>
+      <w:pPr>
+        <w:rPr>
+          <w:rStyle w:val="Strong"/>
+          <w:sz w:val="28"/>
+        </w:rPr>
+      </w:pPr>
+      <w:r>
+        <w:rPr>
+          <w:rStyle w:val="Strong"/>
+          <w:sz w:val="28"/>
+        </w:rPr>
+        <w:t>Management</w:t>
+      </w:r>
+    </w:p>
+    <w:p>
+      <w:pPr>
+        <w:spacing w:line="360" w:lineRule="auto"/>
+        <w:ind w:left="720"/>
+        <w:rPr>
+          <w:rStyle w:val="Strong"/>
+          <w:b w:val="0"/>
+          <w:sz w:val="24"/>
+        </w:rPr>
+      </w:pPr>
+      <w:r>
+        <w:rPr>
+          <w:rStyle w:val="Strong"/>
+          <w:b w:val="0"/>
+          <w:sz w:val="24"/>
+        </w:rPr>
+        <w:t xml:space="preserve">Project </w:t>
+      </w:r>
+      <w:r>
+        <w:rPr>
+          <w:rStyle w:val="Strong"/>
+          <w:b w:val="0"/>
+          <w:sz w:val="24"/>
+        </w:rPr>
+        <w:t>O</w:t>
+      </w:r>
+      <w:r>
+        <w:rPr>
+          <w:rStyle w:val="Strong"/>
+          <w:b w:val="0"/>
+          <w:sz w:val="24"/>
+        </w:rPr>
+        <w:t xml:space="preserve">wner: </w:t>
+      </w:r>
+      <w:r>
+        <w:rPr>
+          <w:rStyle w:val="Strong"/>
+          <w:b w:val="0"/>
+          <w:sz w:val="24"/>
+        </w:rPr>
+        <w:t xml:space="preserve">The Product Owner oversees changes made by scrum master and developers to ensure that they are of </w:t>
+      </w:r>
+      <w:proofErr w:type="gramStart"/>
+      <w:r>
+        <w:rPr>
+          <w:rStyle w:val="Strong"/>
+          <w:b w:val="0"/>
+          <w:sz w:val="24"/>
+        </w:rPr>
+        <w:t>sufficient</w:t>
+      </w:r>
+      <w:proofErr w:type="gramEnd"/>
+      <w:r>
+        <w:rPr>
+          <w:rStyle w:val="Strong"/>
+          <w:b w:val="0"/>
+          <w:sz w:val="24"/>
+        </w:rPr>
+        <w:t xml:space="preserve"> quality. The most important task of the Product Owner is to ensure that Xpendit is moving in an overall positive direction.</w:t>
+      </w:r>
+    </w:p>
+    <w:p>
+      <w:pPr>
+        <w:spacing w:line="360" w:lineRule="auto"/>
+        <w:ind w:left="720"/>
+        <w:rPr>
+          <w:rStyle w:val="Strong"/>
+          <w:b w:val="0"/>
+          <w:sz w:val="24"/>
+        </w:rPr>
+      </w:pPr>
+    </w:p>
+    <w:p>
+      <w:pPr>
+        <w:spacing w:line="360" w:lineRule="auto"/>
+        <w:ind w:left="720"/>
+        <w:rPr>
+          <w:rStyle w:val="Strong"/>
+          <w:b w:val="0"/>
+          <w:sz w:val="24"/>
+        </w:rPr>
+      </w:pPr>
+      <w:r>
+        <w:rPr>
+          <w:rStyle w:val="Strong"/>
+          <w:b w:val="0"/>
+          <w:sz w:val="24"/>
+        </w:rPr>
+        <w:t xml:space="preserve">Scrum </w:t>
+      </w:r>
+      <w:r>
+        <w:rPr>
+          <w:rStyle w:val="Strong"/>
+          <w:b w:val="0"/>
+          <w:sz w:val="24"/>
+        </w:rPr>
+        <w:t>M</w:t>
+      </w:r>
+      <w:r>
+        <w:rPr>
+          <w:rStyle w:val="Strong"/>
+          <w:b w:val="0"/>
+          <w:sz w:val="24"/>
+        </w:rPr>
+        <w:t xml:space="preserve">aster: </w:t>
+      </w:r>
+      <w:r>
+        <w:rPr>
+          <w:rStyle w:val="Strong"/>
+          <w:b w:val="0"/>
+          <w:sz w:val="24"/>
+        </w:rPr>
+        <w:t>On a smaller scale than the Project Owner, the Scrum Master ensures that the weekly goals of each sprint are met. The Scrum Master also assists the Product Owner in deciding which user stories are to be implemented in each sprint.</w:t>
+      </w:r>
+    </w:p>
+    <w:p>
+      <w:pPr>
+        <w:spacing w:line="360" w:lineRule="auto"/>
+        <w:ind w:left="720"/>
+        <w:rPr>
+          <w:rStyle w:val="Strong"/>
+          <w:b w:val="0"/>
+          <w:sz w:val="24"/>
+        </w:rPr>
+      </w:pPr>
+    </w:p>
+    <w:p>
+      <w:pPr>
+        <w:spacing w:line="360" w:lineRule="auto"/>
+        <w:ind w:left="720"/>
+        <w:rPr>
+          <w:rStyle w:val="Strong"/>
+          <w:b w:val="0"/>
+          <w:sz w:val="24"/>
+        </w:rPr>
+      </w:pPr>
+      <w:r>
+        <w:rPr>
+          <w:rStyle w:val="Strong"/>
+          <w:b w:val="0"/>
+          <w:sz w:val="24"/>
+        </w:rPr>
+        <w:t xml:space="preserve">Developer: </w:t>
+      </w:r>
+      <w:r>
+        <w:rPr>
+          <w:rStyle w:val="Strong"/>
+          <w:b w:val="0"/>
+          <w:sz w:val="24"/>
+        </w:rPr>
+        <w:t xml:space="preserve">The Developers </w:t>
+      </w:r>
+      <w:proofErr w:type="gramStart"/>
+      <w:r>
+        <w:rPr>
+          <w:rStyle w:val="Strong"/>
+          <w:b w:val="0"/>
+          <w:sz w:val="24"/>
+        </w:rPr>
+        <w:t>are in charge of</w:t>
+      </w:r>
+      <w:proofErr w:type="gramEnd"/>
+      <w:r>
+        <w:rPr>
+          <w:rStyle w:val="Strong"/>
+          <w:b w:val="0"/>
+          <w:sz w:val="24"/>
+        </w:rPr>
+        <w:t xml:space="preserve"> implementing the changes that are determined necessary by the Product Owner and Scrum Master. These changes are to be up to the quality standards determined by the Product Owner.</w:t>
+      </w:r>
       <w:bookmarkStart w:id="0" w:name="_GoBack"/>
       <w:bookmarkEnd w:id="0"/>
+    </w:p>
+    <w:p>
+      <w:pPr>
+        <w:rPr>
+          <w:rStyle w:val="Strong"/>
+          <w:sz w:val="28"/>
+        </w:rPr>
+      </w:pPr>
+      <w:r>
+        <w:rPr>
+          <w:rStyle w:val="Strong"/>
+          <w:sz w:val="28"/>
+        </w:rPr>
+        <w:t>Activities</w:t>
+      </w:r>
+    </w:p>
+    <w:p>
+      <w:pPr>
+        <w:rPr>
+          <w:rStyle w:val="Strong"/>
+          <w:sz w:val="28"/>
+        </w:rPr>
+      </w:pPr>
+      <w:r>
+        <w:rPr>
+          <w:rStyle w:val="Strong"/>
+          <w:sz w:val="28"/>
+        </w:rPr>
+        <w:t>Schedule</w:t>
+      </w:r>
+    </w:p>
+    <w:p>
+      <w:pPr>
+        <w:rPr>
+          <w:rStyle w:val="Strong"/>
+          <w:sz w:val="28"/>
+        </w:rPr>
+      </w:pPr>
+      <w:r>
+        <w:rPr>
+          <w:rStyle w:val="Strong"/>
+          <w:sz w:val="28"/>
+        </w:rPr>
+        <w:t>Resources</w:t>
+      </w:r>
+    </w:p>
+    <w:p>
+      <w:pPr>
+        <w:rPr>
+          <w:rStyle w:val="Strong"/>
+          <w:sz w:val="28"/>
+        </w:rPr>
+      </w:pPr>
+      <w:r>
+        <w:rPr>
+          <w:rStyle w:val="Strong"/>
+          <w:sz w:val="28"/>
+        </w:rPr>
+        <w:t>Plan Maintenance</w:t>
+      </w:r>
     </w:p>
     <w:sectPr>
       <w:pgSz w:w="12240" w:h="15840"/>
@@ -528,6 +844,17 @@
       <w:szCs w:val="56"/>
     </w:rPr>
   </w:style>
+  <w:style w:type="character" w:styleId="Strong">
+    <w:name w:val="Strong"/>
+    <w:basedOn w:val="DefaultParagraphFont"/>
+    <w:uiPriority w:val="22"/>
+    <w:qFormat/>
+    <w:rsid w:val="00933E3C"/>
+    <w:rPr>
+      <w:b/>
+      <w:bCs/>
+    </w:rPr>
+  </w:style>
 </w:styles>
 </file>
 

</xml_diff>

<commit_message>
Added Plan Maintenance section
</commit_message>
<xml_diff>
--- a/PALSS_Deliverable_3_ConfigurationManagement.docx
+++ b/PALSS_Deliverable_3_ConfigurationManagement.docx
@@ -733,6 +733,25 @@
           <w:sz w:val="28"/>
         </w:rPr>
         <w:t>Plan Maintenance</w:t>
+      </w:r>
+    </w:p>
+    <w:p>
+      <w:pPr>
+        <w:spacing w:line="360" w:lineRule="auto"/>
+        <w:ind w:left="720"/>
+        <w:rPr>
+          <w:rStyle w:val="Strong"/>
+          <w:b w:val="0"/>
+          <w:sz w:val="24"/>
+        </w:rPr>
+      </w:pPr>
+      <w:r>
+        <w:rPr>
+          <w:rStyle w:val="Strong"/>
+          <w:b w:val="0"/>
+          <w:sz w:val="24"/>
+        </w:rPr>
+        <w:t>The Software Configuration Management Plan is to be maintained by the Product Owner. Updates are made as changes are proposed; there is no specific update schedule. Changes to the Plan will be proposed during a PALSS weekly meeting, and will be evaluated and approved or denied at that meeting. Should any member of PALSS not be able to attend a weekly meeting during which a change to the Plan is made, that member shall be informed of any changes made.</w:t>
       </w:r>
       <w:bookmarkStart w:id="0" w:name="_GoBack"/>
       <w:bookmarkEnd w:id="0"/>

</xml_diff>